<commit_message>
Update EECE443 Assignment 2B Team 2 TNC MCU Design.docx
</commit_message>
<xml_diff>
--- a/Darby Stuff/Assignment 2B/EECE443 Assignment 2B Team 2 TNC MCU Design.docx
+++ b/Darby Stuff/Assignment 2B/EECE443 Assignment 2B Team 2 TNC MCU Design.docx
@@ -114,15 +114,7 @@
         <w:jc w:val="center"/>
       </w:pPr>
       <w:r>
-        <w:t xml:space="preserve">Kobe </w:t>
-      </w:r>
-      <w:proofErr w:type="spellStart"/>
-      <w:r>
-        <w:t>Keopraseuth</w:t>
-      </w:r>
-      <w:proofErr w:type="spellEnd"/>
-      <w:r>
-        <w:t xml:space="preserve"> – C00092349</w:t>
+        <w:t>Kobe Keopraseuth – C00092349</w:t>
       </w:r>
     </w:p>
     <w:p>
@@ -290,7 +282,15 @@
         <w:t xml:space="preserve">Location: </w:t>
       </w:r>
       <w:r>
-        <w:t>“When looking into microcontrollers, we looked into the Arduino which was programmed through the Arduino IDE but this was also ruled out due to us not needed to use an Arduino for our hardware.”</w:t>
+        <w:t xml:space="preserve">“When looking into microcontrollers, we looked into the Arduino which was programmed through the Arduino </w:t>
+      </w:r>
+      <w:proofErr w:type="gramStart"/>
+      <w:r>
+        <w:t>IDE</w:t>
+      </w:r>
+      <w:proofErr w:type="gramEnd"/>
+      <w:r>
+        <w:t xml:space="preserve"> but this was also ruled out due to us not needed to use an Arduino for our hardware.”</w:t>
       </w:r>
     </w:p>
     <w:p>
@@ -369,1161 +369,1071 @@
           <w:b/>
         </w:rPr>
         <w:t>?</w:t>
+      </w:r>
+    </w:p>
+    <w:p>
+      <w:pPr>
+        <w:pStyle w:val="ListParagraph"/>
+        <w:numPr>
+          <w:ilvl w:val="0"/>
+          <w:numId w:val="3"/>
+        </w:numPr>
+        <w:spacing w:line="240" w:lineRule="auto"/>
+        <w:rPr>
+          <w:b/>
+        </w:rPr>
+      </w:pPr>
+      <w:r>
+        <w:rPr>
+          <w:bCs/>
+        </w:rPr>
+        <w:t>Comment: “</w:t>
+      </w:r>
+      <w:r>
+        <w:rPr>
+          <w:bCs/>
+        </w:rPr>
+        <w:t>Switches tenses</w:t>
+      </w:r>
+      <w:r>
+        <w:rPr>
+          <w:bCs/>
+        </w:rPr>
+        <w:t>”</w:t>
+      </w:r>
+    </w:p>
+    <w:p>
+      <w:pPr>
+        <w:pStyle w:val="ListParagraph"/>
+        <w:numPr>
+          <w:ilvl w:val="0"/>
+          <w:numId w:val="1"/>
+        </w:numPr>
+        <w:spacing w:line="240" w:lineRule="auto"/>
+        <w:rPr>
+          <w:b/>
+        </w:rPr>
+      </w:pPr>
+      <w:r>
+        <w:rPr>
+          <w:b/>
+        </w:rPr>
+        <w:t>(agree to change)</w:t>
+      </w:r>
+    </w:p>
+    <w:p>
+      <w:pPr>
+        <w:pStyle w:val="ListParagraph"/>
+        <w:numPr>
+          <w:ilvl w:val="0"/>
+          <w:numId w:val="1"/>
+        </w:numPr>
+        <w:spacing w:line="240" w:lineRule="auto"/>
+        <w:rPr>
+          <w:b/>
+        </w:rPr>
+      </w:pPr>
+      <w:r>
+        <w:rPr>
+          <w:b/>
+        </w:rPr>
+        <w:t xml:space="preserve">Location: </w:t>
+      </w:r>
+      <w:r>
+        <w:rPr>
+          <w:bCs/>
+        </w:rPr>
+        <w:t>“</w:t>
+      </w:r>
+      <w:r>
+        <w:t>The simulations were used to test our designs as we make them. To verify with correct voltage and current inputs we would be able to have the correct outputs from our design.”</w:t>
+      </w:r>
+    </w:p>
+    <w:p>
+      <w:pPr>
+        <w:pStyle w:val="ListParagraph"/>
+        <w:numPr>
+          <w:ilvl w:val="0"/>
+          <w:numId w:val="3"/>
+        </w:numPr>
+        <w:spacing w:line="240" w:lineRule="auto"/>
+        <w:rPr>
+          <w:b/>
+        </w:rPr>
+      </w:pPr>
+      <w:r>
+        <w:rPr>
+          <w:bCs/>
+        </w:rPr>
+        <w:t>Comment: “maybe reword this as it is somewhat unclear”</w:t>
+      </w:r>
+    </w:p>
+    <w:p>
+      <w:pPr>
+        <w:pStyle w:val="ListParagraph"/>
+        <w:numPr>
+          <w:ilvl w:val="0"/>
+          <w:numId w:val="1"/>
+        </w:numPr>
+        <w:spacing w:line="240" w:lineRule="auto"/>
+        <w:rPr>
+          <w:b/>
+        </w:rPr>
+      </w:pPr>
+      <w:r>
+        <w:rPr>
+          <w:b/>
+        </w:rPr>
+        <w:t>(agree to change)</w:t>
+      </w:r>
+    </w:p>
+    <w:p>
+      <w:pPr>
+        <w:pStyle w:val="ListParagraph"/>
+        <w:numPr>
+          <w:ilvl w:val="0"/>
+          <w:numId w:val="1"/>
+        </w:numPr>
+        <w:spacing w:line="240" w:lineRule="auto"/>
+        <w:rPr>
+          <w:b/>
+        </w:rPr>
+      </w:pPr>
+      <w:r>
+        <w:rPr>
+          <w:b/>
+        </w:rPr>
+        <w:t xml:space="preserve">Location: </w:t>
+      </w:r>
+      <w:r>
+        <w:rPr>
+          <w:bCs/>
+        </w:rPr>
+        <w:t>“</w:t>
+      </w:r>
+      <w:r>
+        <w:rPr>
+          <w:bCs/>
+        </w:rPr>
+        <w:t>To verify with correct voltage and current inputs we would be able to have the correct outputs from our design.</w:t>
+      </w:r>
+      <w:r>
+        <w:rPr>
+          <w:bCs/>
+        </w:rPr>
+        <w:t>”</w:t>
+      </w:r>
+    </w:p>
+    <w:p>
+      <w:pPr>
+        <w:pStyle w:val="ListParagraph"/>
+        <w:spacing w:line="240" w:lineRule="auto"/>
+        <w:ind w:left="1080"/>
+        <w:rPr>
+          <w:b/>
+        </w:rPr>
+      </w:pPr>
+    </w:p>
+    <w:p>
+      <w:pPr>
+        <w:spacing w:line="240" w:lineRule="auto"/>
+        <w:rPr>
+          <w:b/>
+        </w:rPr>
+      </w:pPr>
+      <w:r>
+        <w:rPr>
+          <w:b/>
+        </w:rPr>
+        <w:t>Appendices</w:t>
+      </w:r>
+    </w:p>
+    <w:p>
+      <w:pPr>
+        <w:pStyle w:val="ListParagraph"/>
+        <w:numPr>
+          <w:ilvl w:val="0"/>
+          <w:numId w:val="8"/>
+        </w:numPr>
+        <w:spacing w:line="240" w:lineRule="auto"/>
+        <w:rPr>
+          <w:bCs/>
+        </w:rPr>
+      </w:pPr>
+      <w:r>
+        <w:rPr>
+          <w:bCs/>
+        </w:rPr>
+        <w:t>Comment: “Appendices do not contain a coversheet”</w:t>
+      </w:r>
+    </w:p>
+    <w:p>
+      <w:pPr>
+        <w:pStyle w:val="ListParagraph"/>
+        <w:numPr>
+          <w:ilvl w:val="0"/>
+          <w:numId w:val="1"/>
+        </w:numPr>
+        <w:spacing w:line="240" w:lineRule="auto"/>
+        <w:rPr>
+          <w:bCs/>
+        </w:rPr>
+      </w:pPr>
+      <w:r>
+        <w:rPr>
+          <w:b/>
+        </w:rPr>
+        <w:t>(disagree to change)</w:t>
+      </w:r>
+    </w:p>
+    <w:p>
+      <w:pPr>
+        <w:pStyle w:val="ListParagraph"/>
+        <w:numPr>
+          <w:ilvl w:val="0"/>
+          <w:numId w:val="1"/>
+        </w:numPr>
+        <w:spacing w:line="240" w:lineRule="auto"/>
+        <w:rPr>
+          <w:bCs/>
+        </w:rPr>
+      </w:pPr>
+      <w:r>
+        <w:rPr>
+          <w:b/>
+        </w:rPr>
+        <w:t xml:space="preserve">Reason: </w:t>
+      </w:r>
+      <w:r>
+        <w:rPr>
+          <w:bCs/>
+        </w:rPr>
+        <w:t>Not necessary since we already have titles for each appendix.</w:t>
+      </w:r>
+    </w:p>
+    <w:p>
+      <w:pPr>
+        <w:pStyle w:val="ListParagraph"/>
+        <w:spacing w:line="240" w:lineRule="auto"/>
+        <w:ind w:left="1080"/>
+        <w:rPr>
+          <w:bCs/>
+        </w:rPr>
+      </w:pPr>
+    </w:p>
+    <w:p>
+      <w:pPr>
+        <w:spacing w:line="240" w:lineRule="auto"/>
+        <w:rPr>
+          <w:b/>
+        </w:rPr>
+      </w:pPr>
+      <w:r>
+        <w:rPr>
+          <w:b/>
+        </w:rPr>
+        <w:t>Appendix A</w:t>
+      </w:r>
+    </w:p>
+    <w:p>
+      <w:pPr>
+        <w:spacing w:line="240" w:lineRule="auto"/>
+        <w:rPr>
+          <w:b/>
+        </w:rPr>
+      </w:pPr>
+      <w:r>
+        <w:rPr>
+          <w:b/>
+        </w:rPr>
+        <w:t>E.</w:t>
+      </w:r>
+      <w:r>
+        <w:rPr>
+          <w:b/>
+        </w:rPr>
+        <w:tab/>
+        <w:t>Level 1 Functional Block Diagram</w:t>
+      </w:r>
+    </w:p>
+    <w:p>
+      <w:pPr>
+        <w:pStyle w:val="ListParagraph"/>
+        <w:numPr>
+          <w:ilvl w:val="0"/>
+          <w:numId w:val="10"/>
+        </w:numPr>
+        <w:spacing w:line="240" w:lineRule="auto"/>
+        <w:rPr>
+          <w:bCs/>
+        </w:rPr>
+      </w:pPr>
+      <w:r>
+        <w:rPr>
+          <w:bCs/>
+        </w:rPr>
+        <w:t xml:space="preserve">Comment: “basic level 0 diagram? I’m not sure if that was </w:t>
+      </w:r>
+      <w:proofErr w:type="spellStart"/>
+      <w:r>
+        <w:rPr>
+          <w:bCs/>
+        </w:rPr>
+        <w:t>intertional</w:t>
+      </w:r>
+      <w:proofErr w:type="spellEnd"/>
+      <w:r>
+        <w:rPr>
+          <w:bCs/>
+        </w:rPr>
+        <w:t xml:space="preserve"> or typo”</w:t>
+      </w:r>
+    </w:p>
+    <w:p>
+      <w:pPr>
+        <w:pStyle w:val="ListParagraph"/>
+        <w:numPr>
+          <w:ilvl w:val="0"/>
+          <w:numId w:val="1"/>
+        </w:numPr>
+        <w:spacing w:line="240" w:lineRule="auto"/>
+        <w:rPr>
+          <w:bCs/>
+        </w:rPr>
+      </w:pPr>
+      <w:r>
+        <w:rPr>
+          <w:b/>
+        </w:rPr>
+        <w:t>(agree to change)</w:t>
+      </w:r>
+    </w:p>
+    <w:p>
+      <w:pPr>
+        <w:pStyle w:val="ListParagraph"/>
+        <w:numPr>
+          <w:ilvl w:val="0"/>
+          <w:numId w:val="1"/>
+        </w:numPr>
+        <w:spacing w:line="240" w:lineRule="auto"/>
+        <w:rPr>
+          <w:bCs/>
+        </w:rPr>
+      </w:pPr>
+      <w:r>
+        <w:rPr>
+          <w:b/>
+        </w:rPr>
+        <w:t xml:space="preserve">Location: </w:t>
+      </w:r>
+      <w:r>
+        <w:rPr>
+          <w:bCs/>
+        </w:rPr>
+        <w:t>“This diagram is an extension upon our basic level diagram.”</w:t>
+      </w:r>
+    </w:p>
+    <w:p>
+      <w:pPr>
+        <w:pStyle w:val="ListParagraph"/>
+        <w:numPr>
+          <w:ilvl w:val="0"/>
+          <w:numId w:val="10"/>
+        </w:numPr>
+        <w:spacing w:line="240" w:lineRule="auto"/>
+        <w:rPr>
+          <w:bCs/>
+        </w:rPr>
+      </w:pPr>
+      <w:r>
+        <w:rPr>
+          <w:bCs/>
+        </w:rPr>
+        <w:lastRenderedPageBreak/>
+        <w:t xml:space="preserve">Comment: “might read better as ‘the main data processing occurs inside of our system block,’ but that is more </w:t>
+      </w:r>
+      <w:proofErr w:type="spellStart"/>
+      <w:r>
+        <w:rPr>
+          <w:bCs/>
+        </w:rPr>
+        <w:t>nit picky</w:t>
+      </w:r>
+      <w:proofErr w:type="spellEnd"/>
+      <w:r>
+        <w:rPr>
+          <w:bCs/>
+        </w:rPr>
+        <w:t>”</w:t>
+      </w:r>
+    </w:p>
+    <w:p>
+      <w:pPr>
+        <w:pStyle w:val="ListParagraph"/>
+        <w:numPr>
+          <w:ilvl w:val="0"/>
+          <w:numId w:val="1"/>
+        </w:numPr>
+        <w:spacing w:line="240" w:lineRule="auto"/>
+        <w:rPr>
+          <w:bCs/>
+        </w:rPr>
+      </w:pPr>
+      <w:r>
+        <w:rPr>
+          <w:b/>
+        </w:rPr>
+        <w:t>(agree to change)</w:t>
+      </w:r>
+    </w:p>
+    <w:p>
+      <w:pPr>
+        <w:pStyle w:val="ListParagraph"/>
+        <w:numPr>
+          <w:ilvl w:val="0"/>
+          <w:numId w:val="1"/>
+        </w:numPr>
+        <w:spacing w:line="240" w:lineRule="auto"/>
+        <w:rPr>
+          <w:bCs/>
+        </w:rPr>
+      </w:pPr>
+      <w:r>
+        <w:rPr>
+          <w:b/>
+        </w:rPr>
+        <w:t xml:space="preserve">Location: </w:t>
+      </w:r>
+      <w:r>
+        <w:rPr>
+          <w:bCs/>
+        </w:rPr>
+        <w:t>“Inside of our system block, the main data processing occurs.”</w:t>
+      </w:r>
+    </w:p>
+    <w:p>
+      <w:pPr>
+        <w:pStyle w:val="ListParagraph"/>
+        <w:spacing w:line="240" w:lineRule="auto"/>
+        <w:ind w:left="1080"/>
+        <w:rPr>
+          <w:bCs/>
+        </w:rPr>
+      </w:pPr>
+    </w:p>
+    <w:p>
+      <w:pPr>
+        <w:spacing w:line="240" w:lineRule="auto"/>
+        <w:rPr>
+          <w:b/>
+          <w:bCs/>
+        </w:rPr>
+      </w:pPr>
+      <w:r>
+        <w:rPr>
+          <w:b/>
+          <w:bCs/>
+        </w:rPr>
+        <w:t>Appendix D</w:t>
+      </w:r>
+    </w:p>
+    <w:p>
+      <w:pPr>
+        <w:pStyle w:val="ListParagraph"/>
+        <w:numPr>
+          <w:ilvl w:val="0"/>
+          <w:numId w:val="5"/>
+        </w:numPr>
+        <w:spacing w:line="240" w:lineRule="auto"/>
+      </w:pPr>
+      <w:r>
+        <w:t>Comment: “Please provide an OSI type, layered communications model for the whole communications stack, covered by pages 15, 16, and 17.</w:t>
+      </w:r>
+      <w:r>
+        <w:t>”</w:t>
+      </w:r>
+    </w:p>
+    <w:p>
+      <w:pPr>
+        <w:pStyle w:val="ListParagraph"/>
+        <w:numPr>
+          <w:ilvl w:val="0"/>
+          <w:numId w:val="13"/>
+        </w:numPr>
+        <w:spacing w:line="240" w:lineRule="auto"/>
+      </w:pPr>
+      <w:r>
+        <w:rPr>
+          <w:b/>
+          <w:bCs/>
+        </w:rPr>
+        <w:t>(agree to change)</w:t>
+      </w:r>
+    </w:p>
+    <w:p>
+      <w:pPr>
+        <w:pStyle w:val="ListParagraph"/>
+        <w:numPr>
+          <w:ilvl w:val="0"/>
+          <w:numId w:val="5"/>
+        </w:numPr>
+        <w:spacing w:line="240" w:lineRule="auto"/>
+      </w:pPr>
+      <w:r>
+        <w:t>Comment: “Please also provide a state diagram for the process and show how you validated the flowchart and state diagram, for pages 15, 16, and 17.</w:t>
+      </w:r>
+      <w:r>
+        <w:t>”</w:t>
+      </w:r>
+    </w:p>
+    <w:p>
+      <w:pPr>
+        <w:pStyle w:val="ListParagraph"/>
+        <w:numPr>
+          <w:ilvl w:val="0"/>
+          <w:numId w:val="13"/>
+        </w:numPr>
+        <w:spacing w:line="240" w:lineRule="auto"/>
+      </w:pPr>
+      <w:r>
+        <w:rPr>
+          <w:b/>
+          <w:bCs/>
+        </w:rPr>
+        <w:t>(disagree to change)</w:t>
+      </w:r>
+    </w:p>
+    <w:p>
+      <w:pPr>
+        <w:pStyle w:val="ListParagraph"/>
+        <w:numPr>
+          <w:ilvl w:val="0"/>
+          <w:numId w:val="13"/>
+        </w:numPr>
+        <w:spacing w:line="240" w:lineRule="auto"/>
+      </w:pPr>
+      <w:r>
+        <w:rPr>
+          <w:b/>
+          <w:bCs/>
+        </w:rPr>
+        <w:t xml:space="preserve">Reason: </w:t>
+      </w:r>
+      <w:r>
+        <w:t>We do not think it is necessary for this point of the design.</w:t>
+      </w:r>
+    </w:p>
+    <w:p>
+      <w:pPr>
+        <w:pStyle w:val="ListParagraph"/>
+        <w:numPr>
+          <w:ilvl w:val="0"/>
+          <w:numId w:val="5"/>
+        </w:numPr>
+        <w:spacing w:line="240" w:lineRule="auto"/>
+      </w:pPr>
+      <w:r>
+        <w:t>Comment: “Some of the acronyms should have a clearer description in the case that the reader is unfamiliar with the subject matter.”</w:t>
+      </w:r>
+    </w:p>
+    <w:p>
+      <w:pPr>
+        <w:pStyle w:val="ListParagraph"/>
+        <w:numPr>
+          <w:ilvl w:val="0"/>
+          <w:numId w:val="13"/>
+        </w:numPr>
+        <w:spacing w:line="240" w:lineRule="auto"/>
+      </w:pPr>
+      <w:r>
+        <w:rPr>
+          <w:b/>
+          <w:bCs/>
+        </w:rPr>
+        <w:t>(disagree to change)</w:t>
+      </w:r>
+    </w:p>
+    <w:p>
+      <w:pPr>
+        <w:pStyle w:val="ListParagraph"/>
+        <w:numPr>
+          <w:ilvl w:val="0"/>
+          <w:numId w:val="13"/>
+        </w:numPr>
+        <w:spacing w:line="240" w:lineRule="auto"/>
+      </w:pPr>
+      <w:r>
+        <w:rPr>
+          <w:b/>
+          <w:bCs/>
+        </w:rPr>
+        <w:t xml:space="preserve">Reason: </w:t>
+      </w:r>
+      <w:r>
+        <w:t>Acronyms are described previously in paper.</w:t>
+      </w:r>
+    </w:p>
+    <w:p>
+      <w:pPr>
+        <w:pStyle w:val="ListParagraph"/>
+        <w:numPr>
+          <w:ilvl w:val="0"/>
+          <w:numId w:val="5"/>
+        </w:numPr>
+        <w:spacing w:line="240" w:lineRule="auto"/>
+      </w:pPr>
+      <w:r>
+        <w:t>Comment: “No level 2 diagram”</w:t>
+      </w:r>
+    </w:p>
+    <w:p>
+      <w:pPr>
+        <w:pStyle w:val="ListParagraph"/>
+        <w:numPr>
+          <w:ilvl w:val="0"/>
+          <w:numId w:val="13"/>
+        </w:numPr>
+        <w:spacing w:line="240" w:lineRule="auto"/>
+      </w:pPr>
+      <w:r>
+        <w:rPr>
+          <w:b/>
+          <w:bCs/>
+        </w:rPr>
+        <w:t>(</w:t>
+      </w:r>
+      <w:r>
+        <w:rPr>
+          <w:b/>
+          <w:bCs/>
+        </w:rPr>
+        <w:t>dis</w:t>
+      </w:r>
+      <w:r>
+        <w:rPr>
+          <w:b/>
+          <w:bCs/>
+        </w:rPr>
+        <w:t>agree</w:t>
+      </w:r>
+      <w:r>
+        <w:rPr>
+          <w:b/>
+          <w:bCs/>
+        </w:rPr>
+        <w:t xml:space="preserve"> to change</w:t>
+      </w:r>
+      <w:r>
+        <w:rPr>
+          <w:b/>
+          <w:bCs/>
+        </w:rPr>
+        <w:t>)</w:t>
+      </w:r>
+    </w:p>
+    <w:p>
+      <w:pPr>
+        <w:pStyle w:val="ListParagraph"/>
+        <w:numPr>
+          <w:ilvl w:val="0"/>
+          <w:numId w:val="13"/>
+        </w:numPr>
+        <w:spacing w:line="240" w:lineRule="auto"/>
+      </w:pPr>
+      <w:r>
+        <w:rPr>
+          <w:b/>
+          <w:bCs/>
+        </w:rPr>
+        <w:t xml:space="preserve">Reason: </w:t>
+      </w:r>
+      <w:r>
+        <w:t>Not specified in the requirements for this assignment.</w:t>
+      </w:r>
+    </w:p>
+    <w:p>
+      <w:pPr>
+        <w:pStyle w:val="ListParagraph"/>
+        <w:spacing w:line="240" w:lineRule="auto"/>
+        <w:ind w:left="1080"/>
+      </w:pPr>
+    </w:p>
+    <w:p>
+      <w:pPr>
+        <w:spacing w:line="240" w:lineRule="auto"/>
+        <w:rPr>
+          <w:b/>
+          <w:bCs/>
+        </w:rPr>
+      </w:pPr>
+      <w:r>
+        <w:rPr>
+          <w:b/>
+          <w:bCs/>
+        </w:rPr>
+        <w:t>A. Flowcharts (Receiving/Transmitting/Packet Formatting)</w:t>
+      </w:r>
+    </w:p>
+    <w:p>
+      <w:pPr>
+        <w:spacing w:line="240" w:lineRule="auto"/>
+      </w:pPr>
+      <w:r>
+        <w:t xml:space="preserve">       1.  Comment: “Flowchart text is </w:t>
+      </w:r>
+      <w:r>
+        <w:t>hard to read</w:t>
+      </w:r>
+      <w:r>
+        <w:t>”</w:t>
+      </w:r>
+    </w:p>
+    <w:p>
+      <w:pPr>
+        <w:pStyle w:val="ListParagraph"/>
+        <w:numPr>
+          <w:ilvl w:val="0"/>
+          <w:numId w:val="13"/>
+        </w:numPr>
+        <w:spacing w:line="240" w:lineRule="auto"/>
+      </w:pPr>
+      <w:r>
+        <w:rPr>
+          <w:b/>
+          <w:bCs/>
+        </w:rPr>
+        <w:t>(agree to change)</w:t>
+      </w:r>
+    </w:p>
+    <w:p>
+      <w:pPr>
+        <w:pStyle w:val="ListParagraph"/>
+        <w:numPr>
+          <w:ilvl w:val="0"/>
+          <w:numId w:val="2"/>
+        </w:numPr>
+        <w:spacing w:line="240" w:lineRule="auto"/>
+      </w:pPr>
+      <w:r>
+        <w:t>Comment: “Flowcharts are not labeled”</w:t>
+      </w:r>
+    </w:p>
+    <w:p>
+      <w:pPr>
+        <w:pStyle w:val="ListParagraph"/>
+        <w:numPr>
+          <w:ilvl w:val="0"/>
+          <w:numId w:val="13"/>
+        </w:numPr>
+        <w:spacing w:line="240" w:lineRule="auto"/>
+        <w:rPr>
+          <w:b/>
+          <w:bCs/>
+        </w:rPr>
+      </w:pPr>
+      <w:r>
+        <w:rPr>
+          <w:b/>
+          <w:bCs/>
+        </w:rPr>
+        <w:t>(agree to change)</w:t>
+      </w:r>
+    </w:p>
+    <w:p>
+      <w:pPr>
+        <w:pStyle w:val="ListParagraph"/>
+        <w:numPr>
+          <w:ilvl w:val="0"/>
+          <w:numId w:val="2"/>
+        </w:numPr>
+        <w:spacing w:line="240" w:lineRule="auto"/>
+      </w:pPr>
+      <w:r>
+        <w:t>Comment: “</w:t>
+      </w:r>
+      <w:r>
+        <w:t xml:space="preserve">Need to </w:t>
+      </w:r>
+      <w:r>
+        <w:t>label</w:t>
+      </w:r>
+      <w:r>
+        <w:t xml:space="preserve"> the figures and each continuation point by figure and connecting point”</w:t>
+      </w:r>
+    </w:p>
+    <w:p>
+      <w:pPr>
+        <w:pStyle w:val="ListParagraph"/>
+        <w:numPr>
+          <w:ilvl w:val="0"/>
+          <w:numId w:val="13"/>
+        </w:numPr>
+        <w:spacing w:line="240" w:lineRule="auto"/>
+      </w:pPr>
+      <w:r>
+        <w:rPr>
+          <w:b/>
+          <w:bCs/>
+        </w:rPr>
+        <w:t>(agree to change)</w:t>
+      </w:r>
+    </w:p>
+    <w:p>
+      <w:pPr>
+        <w:pStyle w:val="ListParagraph"/>
+        <w:numPr>
+          <w:ilvl w:val="0"/>
+          <w:numId w:val="2"/>
+        </w:numPr>
+        <w:spacing w:line="240" w:lineRule="auto"/>
+      </w:pPr>
+      <w:r>
+        <w:t>Comment: “I believe you need to show how it cycles back too”</w:t>
+      </w:r>
+    </w:p>
+    <w:p>
+      <w:pPr>
+        <w:pStyle w:val="ListParagraph"/>
+        <w:numPr>
+          <w:ilvl w:val="0"/>
+          <w:numId w:val="13"/>
+        </w:numPr>
+        <w:spacing w:line="240" w:lineRule="auto"/>
+      </w:pPr>
+      <w:r>
+        <w:rPr>
+          <w:b/>
+          <w:bCs/>
+        </w:rPr>
+        <w:t>(disagree to change)</w:t>
+      </w:r>
+    </w:p>
+    <w:p>
+      <w:pPr>
+        <w:pStyle w:val="ListParagraph"/>
+        <w:numPr>
+          <w:ilvl w:val="0"/>
+          <w:numId w:val="13"/>
+        </w:numPr>
+        <w:spacing w:line="240" w:lineRule="auto"/>
+      </w:pPr>
+      <w:r>
+        <w:rPr>
+          <w:b/>
+          <w:bCs/>
+        </w:rPr>
+        <w:t xml:space="preserve">Reason: </w:t>
+      </w:r>
+      <w:r>
+        <w:t>After the PC has received the packet from the TNC, it has finished the Receiving process.</w:t>
+      </w:r>
+      <w:r>
+        <w:rPr>
+          <w:b/>
+          <w:bCs/>
+        </w:rPr>
+        <w:t xml:space="preserve"> </w:t>
+      </w:r>
+    </w:p>
+    <w:p>
+      <w:pPr>
+        <w:pStyle w:val="ListParagraph"/>
+        <w:numPr>
+          <w:ilvl w:val="0"/>
+          <w:numId w:val="2"/>
+        </w:numPr>
+        <w:spacing w:line="240" w:lineRule="auto"/>
+      </w:pPr>
+      <w:r>
+        <w:t>Comment: “Where does the process go after it gets here? This flowchart is incomplete”</w:t>
+      </w:r>
+    </w:p>
+    <w:p>
+      <w:pPr>
+        <w:pStyle w:val="ListParagraph"/>
+        <w:numPr>
+          <w:ilvl w:val="0"/>
+          <w:numId w:val="14"/>
+        </w:numPr>
+        <w:spacing w:line="240" w:lineRule="auto"/>
+      </w:pPr>
+      <w:r>
+        <w:rPr>
+          <w:b/>
+          <w:bCs/>
+        </w:rPr>
+        <w:t>(agree to change)</w:t>
+      </w:r>
+    </w:p>
+    <w:p>
+      <w:pPr>
+        <w:pStyle w:val="ListParagraph"/>
+        <w:spacing w:line="240" w:lineRule="auto"/>
+        <w:ind w:left="1080"/>
+      </w:pPr>
+    </w:p>
+    <w:p>
+      <w:pPr>
+        <w:spacing w:line="240" w:lineRule="auto"/>
+        <w:rPr>
+          <w:b/>
+          <w:bCs/>
+        </w:rPr>
+      </w:pPr>
+      <w:r>
+        <w:rPr>
+          <w:b/>
+          <w:bCs/>
+        </w:rPr>
+        <w:t>C.    Packet Formatting Flowchart</w:t>
+      </w:r>
+    </w:p>
+    <w:p>
+      <w:pPr>
+        <w:pStyle w:val="ListParagraph"/>
+        <w:numPr>
+          <w:ilvl w:val="0"/>
+          <w:numId w:val="11"/>
+        </w:numPr>
+        <w:spacing w:line="240" w:lineRule="auto"/>
+      </w:pPr>
+      <w:r>
+        <w:t>Comment: “displays the process”</w:t>
+      </w:r>
+    </w:p>
+    <w:p>
+      <w:pPr>
+        <w:pStyle w:val="ListParagraph"/>
+        <w:numPr>
+          <w:ilvl w:val="0"/>
+          <w:numId w:val="14"/>
+        </w:numPr>
+        <w:spacing w:line="240" w:lineRule="auto"/>
+      </w:pPr>
+      <w:r>
+        <w:rPr>
+          <w:b/>
+          <w:bCs/>
+        </w:rPr>
+        <w:t>(agree to change)</w:t>
+      </w:r>
+    </w:p>
+    <w:p>
+      <w:pPr>
+        <w:pStyle w:val="ListParagraph"/>
+        <w:numPr>
+          <w:ilvl w:val="0"/>
+          <w:numId w:val="14"/>
+        </w:numPr>
+        <w:spacing w:line="240" w:lineRule="auto"/>
+      </w:pPr>
+      <w:r>
+        <w:rPr>
+          <w:b/>
+          <w:bCs/>
+        </w:rPr>
+        <w:lastRenderedPageBreak/>
+        <w:t xml:space="preserve">Location: </w:t>
+      </w:r>
+      <w:r>
+        <w:t>“The following flowchart displays process for formatting a KISS packet into an HDLC packet.”</w:t>
+      </w:r>
+    </w:p>
+    <w:p>
+      <w:pPr>
+        <w:pStyle w:val="ListParagraph"/>
+        <w:spacing w:line="240" w:lineRule="auto"/>
+        <w:ind w:left="1080"/>
+      </w:pPr>
+    </w:p>
+    <w:p>
+      <w:pPr>
+        <w:spacing w:line="240" w:lineRule="auto"/>
+        <w:rPr>
+          <w:b/>
+          <w:bCs/>
+        </w:rPr>
+      </w:pPr>
+      <w:r>
+        <w:rPr>
+          <w:b/>
+          <w:bCs/>
+        </w:rPr>
+        <w:t xml:space="preserve">E.    </w:t>
+      </w:r>
+      <w:r>
+        <w:rPr>
+          <w:b/>
+          <w:bCs/>
+        </w:rPr>
+        <w:t>Wiring Schematics</w:t>
+      </w:r>
+    </w:p>
+    <w:p>
+      <w:pPr>
+        <w:pStyle w:val="ListParagraph"/>
+        <w:numPr>
+          <w:ilvl w:val="0"/>
+          <w:numId w:val="4"/>
+        </w:numPr>
+        <w:spacing w:line="240" w:lineRule="auto"/>
+      </w:pPr>
+      <w:r>
+        <w:t xml:space="preserve">Comment: Please label all interconnections </w:t>
+      </w:r>
+    </w:p>
+    <w:p>
+      <w:pPr>
+        <w:pStyle w:val="ListParagraph"/>
+        <w:numPr>
+          <w:ilvl w:val="0"/>
+          <w:numId w:val="15"/>
+        </w:numPr>
+        <w:spacing w:line="240" w:lineRule="auto"/>
+      </w:pPr>
+      <w:r>
+        <w:rPr>
+          <w:b/>
+          <w:bCs/>
+        </w:rPr>
+        <w:t>(</w:t>
+      </w:r>
+      <w:r>
+        <w:rPr>
+          <w:b/>
+          <w:bCs/>
+        </w:rPr>
+        <w:t>dis</w:t>
+      </w:r>
+      <w:r>
+        <w:rPr>
+          <w:b/>
+          <w:bCs/>
+        </w:rPr>
+        <w:t>agree to change)</w:t>
+      </w:r>
+    </w:p>
+    <w:p>
+      <w:pPr>
+        <w:pStyle w:val="ListParagraph"/>
+        <w:numPr>
+          <w:ilvl w:val="0"/>
+          <w:numId w:val="15"/>
+        </w:numPr>
+        <w:spacing w:line="240" w:lineRule="auto"/>
+      </w:pPr>
+      <w:r>
+        <w:rPr>
+          <w:b/>
+          <w:bCs/>
+        </w:rPr>
+        <w:t xml:space="preserve">Reason: </w:t>
+      </w:r>
+      <w:r>
+        <w:t>A key with what each wire’s color represents in the wiring schematics in Figure D-6.</w:t>
       </w:r>
       <w:bookmarkStart w:id="0" w:name="_GoBack"/>
       <w:bookmarkEnd w:id="0"/>
-    </w:p>
-    <w:p>
-      <w:pPr>
-        <w:pStyle w:val="ListParagraph"/>
-        <w:numPr>
-          <w:ilvl w:val="0"/>
-          <w:numId w:val="3"/>
-        </w:numPr>
-        <w:spacing w:line="240" w:lineRule="auto"/>
-        <w:rPr>
-          <w:b/>
-        </w:rPr>
-      </w:pPr>
-      <w:r>
-        <w:rPr>
-          <w:bCs/>
-        </w:rPr>
-        <w:t>Comment: “</w:t>
-      </w:r>
-      <w:r>
-        <w:rPr>
-          <w:bCs/>
-        </w:rPr>
-        <w:t>Switches tenses</w:t>
-      </w:r>
-      <w:r>
-        <w:rPr>
-          <w:bCs/>
-        </w:rPr>
-        <w:t>”</w:t>
-      </w:r>
-    </w:p>
-    <w:p>
-      <w:pPr>
-        <w:pStyle w:val="ListParagraph"/>
-        <w:numPr>
-          <w:ilvl w:val="0"/>
-          <w:numId w:val="1"/>
-        </w:numPr>
-        <w:spacing w:line="240" w:lineRule="auto"/>
-        <w:rPr>
-          <w:b/>
-        </w:rPr>
-      </w:pPr>
-      <w:r>
-        <w:rPr>
-          <w:b/>
-        </w:rPr>
-        <w:t>(agree to change)</w:t>
-      </w:r>
-    </w:p>
-    <w:p>
-      <w:pPr>
-        <w:pStyle w:val="ListParagraph"/>
-        <w:numPr>
-          <w:ilvl w:val="0"/>
-          <w:numId w:val="1"/>
-        </w:numPr>
-        <w:spacing w:line="240" w:lineRule="auto"/>
-        <w:rPr>
-          <w:b/>
-        </w:rPr>
-      </w:pPr>
-      <w:r>
-        <w:rPr>
-          <w:b/>
-        </w:rPr>
-        <w:t xml:space="preserve">Location: </w:t>
-      </w:r>
-      <w:r>
-        <w:rPr>
-          <w:bCs/>
-        </w:rPr>
-        <w:t>“</w:t>
-      </w:r>
-      <w:r>
-        <w:t>The simulations were used to test our designs as we make them. To verify with correct voltage and current inputs we would be able to have the correct outputs from our design.”</w:t>
-      </w:r>
-    </w:p>
-    <w:p>
-      <w:pPr>
-        <w:pStyle w:val="ListParagraph"/>
-        <w:numPr>
-          <w:ilvl w:val="0"/>
-          <w:numId w:val="3"/>
-        </w:numPr>
-        <w:spacing w:line="240" w:lineRule="auto"/>
-        <w:rPr>
-          <w:b/>
-        </w:rPr>
-      </w:pPr>
-      <w:r>
-        <w:rPr>
-          <w:bCs/>
-        </w:rPr>
-        <w:t>Comment: “maybe reword this as it is somewhat unclear”</w:t>
-      </w:r>
-    </w:p>
-    <w:p>
-      <w:pPr>
-        <w:pStyle w:val="ListParagraph"/>
-        <w:numPr>
-          <w:ilvl w:val="0"/>
-          <w:numId w:val="1"/>
-        </w:numPr>
-        <w:spacing w:line="240" w:lineRule="auto"/>
-        <w:rPr>
-          <w:b/>
-        </w:rPr>
-      </w:pPr>
-      <w:r>
-        <w:rPr>
-          <w:b/>
-        </w:rPr>
-        <w:t>(agree to change)</w:t>
-      </w:r>
-    </w:p>
-    <w:p>
-      <w:pPr>
-        <w:pStyle w:val="ListParagraph"/>
-        <w:numPr>
-          <w:ilvl w:val="0"/>
-          <w:numId w:val="1"/>
-        </w:numPr>
-        <w:spacing w:line="240" w:lineRule="auto"/>
-        <w:rPr>
-          <w:b/>
-        </w:rPr>
-      </w:pPr>
-      <w:r>
-        <w:rPr>
-          <w:b/>
-        </w:rPr>
-        <w:t xml:space="preserve">Location: </w:t>
-      </w:r>
-      <w:r>
-        <w:rPr>
-          <w:bCs/>
-        </w:rPr>
-        <w:t>“</w:t>
-      </w:r>
-      <w:r>
-        <w:rPr>
-          <w:bCs/>
-        </w:rPr>
-        <w:t>To verify with correct voltage and current inputs we would be able to have the correct outputs from our design.</w:t>
-      </w:r>
-      <w:r>
-        <w:rPr>
-          <w:bCs/>
-        </w:rPr>
-        <w:t>”</w:t>
-      </w:r>
-    </w:p>
-    <w:p>
-      <w:pPr>
-        <w:pStyle w:val="ListParagraph"/>
-        <w:spacing w:line="240" w:lineRule="auto"/>
-        <w:ind w:left="1080"/>
-        <w:rPr>
-          <w:b/>
-        </w:rPr>
-      </w:pPr>
-    </w:p>
-    <w:p>
-      <w:pPr>
-        <w:spacing w:line="240" w:lineRule="auto"/>
-        <w:rPr>
-          <w:b/>
-        </w:rPr>
-      </w:pPr>
-      <w:r>
-        <w:rPr>
-          <w:b/>
-        </w:rPr>
-        <w:t>Appendices</w:t>
-      </w:r>
-    </w:p>
-    <w:p>
-      <w:pPr>
-        <w:pStyle w:val="ListParagraph"/>
-        <w:numPr>
-          <w:ilvl w:val="0"/>
-          <w:numId w:val="8"/>
-        </w:numPr>
-        <w:spacing w:line="240" w:lineRule="auto"/>
-        <w:rPr>
-          <w:bCs/>
-        </w:rPr>
-      </w:pPr>
-      <w:r>
-        <w:rPr>
-          <w:bCs/>
-        </w:rPr>
-        <w:t>Comment: “Appendices do not contain a coversheet”</w:t>
-      </w:r>
-    </w:p>
-    <w:p>
-      <w:pPr>
-        <w:pStyle w:val="ListParagraph"/>
-        <w:numPr>
-          <w:ilvl w:val="0"/>
-          <w:numId w:val="1"/>
-        </w:numPr>
-        <w:spacing w:line="240" w:lineRule="auto"/>
-        <w:rPr>
-          <w:bCs/>
-        </w:rPr>
-      </w:pPr>
-      <w:r>
-        <w:rPr>
-          <w:b/>
-        </w:rPr>
-        <w:t>(disagree to change)</w:t>
-      </w:r>
-    </w:p>
-    <w:p>
-      <w:pPr>
-        <w:pStyle w:val="ListParagraph"/>
-        <w:numPr>
-          <w:ilvl w:val="0"/>
-          <w:numId w:val="1"/>
-        </w:numPr>
-        <w:spacing w:line="240" w:lineRule="auto"/>
-        <w:rPr>
-          <w:bCs/>
-        </w:rPr>
-      </w:pPr>
-      <w:r>
-        <w:rPr>
-          <w:b/>
-        </w:rPr>
-        <w:t xml:space="preserve">Reason: </w:t>
-      </w:r>
-      <w:r>
-        <w:rPr>
-          <w:bCs/>
-        </w:rPr>
-        <w:t>Not necessary since we already have titles for each appendix.</w:t>
-      </w:r>
-    </w:p>
-    <w:p>
-      <w:pPr>
-        <w:pStyle w:val="ListParagraph"/>
-        <w:spacing w:line="240" w:lineRule="auto"/>
-        <w:ind w:left="1080"/>
-        <w:rPr>
-          <w:bCs/>
-        </w:rPr>
-      </w:pPr>
-    </w:p>
-    <w:p>
-      <w:pPr>
-        <w:spacing w:line="240" w:lineRule="auto"/>
-        <w:rPr>
-          <w:b/>
-        </w:rPr>
-      </w:pPr>
-      <w:r>
-        <w:rPr>
-          <w:b/>
-        </w:rPr>
-        <w:t>Appendix A</w:t>
-      </w:r>
-    </w:p>
-    <w:p>
-      <w:pPr>
-        <w:spacing w:line="240" w:lineRule="auto"/>
-        <w:rPr>
-          <w:b/>
-        </w:rPr>
-      </w:pPr>
-      <w:r>
-        <w:rPr>
-          <w:b/>
-        </w:rPr>
-        <w:t>E.</w:t>
-      </w:r>
-      <w:r>
-        <w:rPr>
-          <w:b/>
-        </w:rPr>
-        <w:tab/>
-        <w:t>Level 1 Functional Block Diagram</w:t>
-      </w:r>
-    </w:p>
-    <w:p>
-      <w:pPr>
-        <w:pStyle w:val="ListParagraph"/>
-        <w:numPr>
-          <w:ilvl w:val="0"/>
-          <w:numId w:val="10"/>
-        </w:numPr>
-        <w:spacing w:line="240" w:lineRule="auto"/>
-        <w:rPr>
-          <w:bCs/>
-        </w:rPr>
-      </w:pPr>
-      <w:r>
-        <w:rPr>
-          <w:bCs/>
-        </w:rPr>
-        <w:t xml:space="preserve">Comment: “basic level 0 diagram? I’m not sure if that was </w:t>
-      </w:r>
-      <w:proofErr w:type="spellStart"/>
-      <w:r>
-        <w:rPr>
-          <w:bCs/>
-        </w:rPr>
-        <w:t>intertional</w:t>
-      </w:r>
-      <w:proofErr w:type="spellEnd"/>
-      <w:r>
-        <w:rPr>
-          <w:bCs/>
-        </w:rPr>
-        <w:t xml:space="preserve"> or typo”</w:t>
-      </w:r>
-    </w:p>
-    <w:p>
-      <w:pPr>
-        <w:pStyle w:val="ListParagraph"/>
-        <w:numPr>
-          <w:ilvl w:val="0"/>
-          <w:numId w:val="1"/>
-        </w:numPr>
-        <w:spacing w:line="240" w:lineRule="auto"/>
-        <w:rPr>
-          <w:bCs/>
-        </w:rPr>
-      </w:pPr>
-      <w:r>
-        <w:rPr>
-          <w:b/>
-        </w:rPr>
-        <w:t>(agree to change)</w:t>
-      </w:r>
-    </w:p>
-    <w:p>
-      <w:pPr>
-        <w:pStyle w:val="ListParagraph"/>
-        <w:numPr>
-          <w:ilvl w:val="0"/>
-          <w:numId w:val="1"/>
-        </w:numPr>
-        <w:spacing w:line="240" w:lineRule="auto"/>
-        <w:rPr>
-          <w:bCs/>
-        </w:rPr>
-      </w:pPr>
-      <w:r>
-        <w:rPr>
-          <w:b/>
-        </w:rPr>
-        <w:t xml:space="preserve">Location: </w:t>
-      </w:r>
-      <w:r>
-        <w:rPr>
-          <w:bCs/>
-        </w:rPr>
-        <w:t>“This diagram is an extension upon our basic level diagram.”</w:t>
-      </w:r>
-    </w:p>
-    <w:p>
-      <w:pPr>
-        <w:pStyle w:val="ListParagraph"/>
-        <w:numPr>
-          <w:ilvl w:val="0"/>
-          <w:numId w:val="10"/>
-        </w:numPr>
-        <w:spacing w:line="240" w:lineRule="auto"/>
-        <w:rPr>
-          <w:bCs/>
-        </w:rPr>
-      </w:pPr>
-      <w:r>
-        <w:rPr>
-          <w:bCs/>
-        </w:rPr>
-        <w:lastRenderedPageBreak/>
-        <w:t xml:space="preserve">Comment: “might read better as ‘the main data processing occurs inside of our system block,’ but that is more </w:t>
-      </w:r>
-      <w:proofErr w:type="spellStart"/>
-      <w:r>
-        <w:rPr>
-          <w:bCs/>
-        </w:rPr>
-        <w:t>nit picky</w:t>
-      </w:r>
-      <w:proofErr w:type="spellEnd"/>
-      <w:r>
-        <w:rPr>
-          <w:bCs/>
-        </w:rPr>
-        <w:t>”</w:t>
-      </w:r>
-    </w:p>
-    <w:p>
-      <w:pPr>
-        <w:pStyle w:val="ListParagraph"/>
-        <w:numPr>
-          <w:ilvl w:val="0"/>
-          <w:numId w:val="1"/>
-        </w:numPr>
-        <w:spacing w:line="240" w:lineRule="auto"/>
-        <w:rPr>
-          <w:bCs/>
-        </w:rPr>
-      </w:pPr>
-      <w:r>
-        <w:rPr>
-          <w:b/>
-        </w:rPr>
-        <w:t>(agree to change)</w:t>
-      </w:r>
-    </w:p>
-    <w:p>
-      <w:pPr>
-        <w:pStyle w:val="ListParagraph"/>
-        <w:numPr>
-          <w:ilvl w:val="0"/>
-          <w:numId w:val="1"/>
-        </w:numPr>
-        <w:spacing w:line="240" w:lineRule="auto"/>
-        <w:rPr>
-          <w:bCs/>
-        </w:rPr>
-      </w:pPr>
-      <w:r>
-        <w:rPr>
-          <w:b/>
-        </w:rPr>
-        <w:t xml:space="preserve">Location: </w:t>
-      </w:r>
-      <w:r>
-        <w:rPr>
-          <w:bCs/>
-        </w:rPr>
-        <w:t>“Inside of our system block, the main data processing occurs.”</w:t>
-      </w:r>
-    </w:p>
-    <w:p>
-      <w:pPr>
-        <w:pStyle w:val="ListParagraph"/>
-        <w:spacing w:line="240" w:lineRule="auto"/>
-        <w:ind w:left="1080"/>
-        <w:rPr>
-          <w:bCs/>
-        </w:rPr>
-      </w:pPr>
-    </w:p>
-    <w:p>
-      <w:pPr>
-        <w:spacing w:line="240" w:lineRule="auto"/>
-        <w:rPr>
-          <w:b/>
-          <w:bCs/>
-        </w:rPr>
-      </w:pPr>
-      <w:r>
-        <w:rPr>
-          <w:b/>
-          <w:bCs/>
-        </w:rPr>
-        <w:t>Appendix D</w:t>
-      </w:r>
-    </w:p>
-    <w:p>
-      <w:pPr>
-        <w:pStyle w:val="ListParagraph"/>
-        <w:numPr>
-          <w:ilvl w:val="0"/>
-          <w:numId w:val="5"/>
-        </w:numPr>
-        <w:spacing w:line="240" w:lineRule="auto"/>
-      </w:pPr>
-      <w:r>
-        <w:t>Comment: “Please provide an OSI type, layered communications model for the whole communications stack, covered by pages 15, 16, and 17.</w:t>
-      </w:r>
-      <w:r>
-        <w:t>”</w:t>
-      </w:r>
-    </w:p>
-    <w:p>
-      <w:pPr>
-        <w:pStyle w:val="ListParagraph"/>
-        <w:numPr>
-          <w:ilvl w:val="0"/>
-          <w:numId w:val="13"/>
-        </w:numPr>
-        <w:spacing w:line="240" w:lineRule="auto"/>
-      </w:pPr>
-      <w:r>
-        <w:rPr>
-          <w:b/>
-          <w:bCs/>
-        </w:rPr>
-        <w:t>(agree to change)</w:t>
-      </w:r>
-    </w:p>
-    <w:p>
-      <w:pPr>
-        <w:pStyle w:val="ListParagraph"/>
-        <w:numPr>
-          <w:ilvl w:val="0"/>
-          <w:numId w:val="5"/>
-        </w:numPr>
-        <w:spacing w:line="240" w:lineRule="auto"/>
-      </w:pPr>
-      <w:r>
-        <w:t>Comment: “Please also provide a state diagram for the process and show how you validated the flowchart and state diagram, for pages 15, 16, and 17.</w:t>
-      </w:r>
-      <w:r>
-        <w:t>”</w:t>
-      </w:r>
-    </w:p>
-    <w:p>
-      <w:pPr>
-        <w:pStyle w:val="ListParagraph"/>
-        <w:numPr>
-          <w:ilvl w:val="0"/>
-          <w:numId w:val="13"/>
-        </w:numPr>
-        <w:spacing w:line="240" w:lineRule="auto"/>
-      </w:pPr>
-      <w:r>
-        <w:rPr>
-          <w:b/>
-          <w:bCs/>
-        </w:rPr>
-        <w:t>(disagree to change)</w:t>
-      </w:r>
-    </w:p>
-    <w:p>
-      <w:pPr>
-        <w:pStyle w:val="ListParagraph"/>
-        <w:numPr>
-          <w:ilvl w:val="0"/>
-          <w:numId w:val="13"/>
-        </w:numPr>
-        <w:spacing w:line="240" w:lineRule="auto"/>
-      </w:pPr>
-      <w:r>
-        <w:rPr>
-          <w:b/>
-          <w:bCs/>
-        </w:rPr>
-        <w:t xml:space="preserve">Reason: </w:t>
-      </w:r>
-      <w:r>
-        <w:t>We do not think it is necessary for this point of the design.</w:t>
-      </w:r>
-    </w:p>
-    <w:p>
-      <w:pPr>
-        <w:pStyle w:val="ListParagraph"/>
-        <w:numPr>
-          <w:ilvl w:val="0"/>
-          <w:numId w:val="5"/>
-        </w:numPr>
-        <w:spacing w:line="240" w:lineRule="auto"/>
-      </w:pPr>
-      <w:r>
-        <w:t>Comment: “Some of the acronyms should have a clearer description in the case that the reader is unfamiliar with the subject matter.”</w:t>
-      </w:r>
-    </w:p>
-    <w:p>
-      <w:pPr>
-        <w:pStyle w:val="ListParagraph"/>
-        <w:numPr>
-          <w:ilvl w:val="0"/>
-          <w:numId w:val="13"/>
-        </w:numPr>
-        <w:spacing w:line="240" w:lineRule="auto"/>
-      </w:pPr>
-      <w:r>
-        <w:rPr>
-          <w:b/>
-          <w:bCs/>
-        </w:rPr>
-        <w:t>(disagree to change)</w:t>
-      </w:r>
-    </w:p>
-    <w:p>
-      <w:pPr>
-        <w:pStyle w:val="ListParagraph"/>
-        <w:numPr>
-          <w:ilvl w:val="0"/>
-          <w:numId w:val="13"/>
-        </w:numPr>
-        <w:spacing w:line="240" w:lineRule="auto"/>
-      </w:pPr>
-      <w:r>
-        <w:rPr>
-          <w:b/>
-          <w:bCs/>
-        </w:rPr>
-        <w:t xml:space="preserve">Reason: </w:t>
-      </w:r>
-      <w:r>
-        <w:t>Acronyms are described previously in paper.</w:t>
-      </w:r>
-    </w:p>
-    <w:p>
-      <w:pPr>
-        <w:pStyle w:val="ListParagraph"/>
-        <w:numPr>
-          <w:ilvl w:val="0"/>
-          <w:numId w:val="5"/>
-        </w:numPr>
-        <w:spacing w:line="240" w:lineRule="auto"/>
-      </w:pPr>
-      <w:r>
-        <w:t>Comment: “No level 2 diagram”</w:t>
-      </w:r>
-    </w:p>
-    <w:p>
-      <w:pPr>
-        <w:pStyle w:val="ListParagraph"/>
-        <w:numPr>
-          <w:ilvl w:val="0"/>
-          <w:numId w:val="13"/>
-        </w:numPr>
-        <w:spacing w:line="240" w:lineRule="auto"/>
-      </w:pPr>
-      <w:r>
-        <w:rPr>
-          <w:b/>
-          <w:bCs/>
-        </w:rPr>
-        <w:t>(</w:t>
-      </w:r>
-      <w:r>
-        <w:rPr>
-          <w:b/>
-          <w:bCs/>
-        </w:rPr>
-        <w:t>dis</w:t>
-      </w:r>
-      <w:r>
-        <w:rPr>
-          <w:b/>
-          <w:bCs/>
-        </w:rPr>
-        <w:t>agree</w:t>
-      </w:r>
-      <w:r>
-        <w:rPr>
-          <w:b/>
-          <w:bCs/>
-        </w:rPr>
-        <w:t xml:space="preserve"> to change</w:t>
-      </w:r>
-      <w:r>
-        <w:rPr>
-          <w:b/>
-          <w:bCs/>
-        </w:rPr>
-        <w:t>)</w:t>
-      </w:r>
-    </w:p>
-    <w:p>
-      <w:pPr>
-        <w:pStyle w:val="ListParagraph"/>
-        <w:numPr>
-          <w:ilvl w:val="0"/>
-          <w:numId w:val="13"/>
-        </w:numPr>
-        <w:spacing w:line="240" w:lineRule="auto"/>
-      </w:pPr>
-      <w:r>
-        <w:rPr>
-          <w:b/>
-          <w:bCs/>
-        </w:rPr>
-        <w:t xml:space="preserve">Reason: </w:t>
-      </w:r>
-      <w:r>
-        <w:t>Not specified in the requirements for this assignment.</w:t>
-      </w:r>
-    </w:p>
-    <w:p>
-      <w:pPr>
-        <w:pStyle w:val="ListParagraph"/>
-        <w:spacing w:line="240" w:lineRule="auto"/>
-        <w:ind w:left="1080"/>
-      </w:pPr>
-    </w:p>
-    <w:p>
-      <w:pPr>
-        <w:spacing w:line="240" w:lineRule="auto"/>
-        <w:rPr>
-          <w:b/>
-          <w:bCs/>
-        </w:rPr>
-      </w:pPr>
-      <w:r>
-        <w:rPr>
-          <w:b/>
-          <w:bCs/>
-        </w:rPr>
-        <w:t>A. Flowcharts (Receiving/Transmitting/Packet Formatting)</w:t>
-      </w:r>
-    </w:p>
-    <w:p>
-      <w:pPr>
-        <w:spacing w:line="240" w:lineRule="auto"/>
-      </w:pPr>
-      <w:r>
-        <w:t xml:space="preserve">       1.  Comment: “Flowchart text is </w:t>
-      </w:r>
-      <w:r>
-        <w:t>hard to read</w:t>
-      </w:r>
-      <w:r>
-        <w:t>”</w:t>
-      </w:r>
-    </w:p>
-    <w:p>
-      <w:pPr>
-        <w:pStyle w:val="ListParagraph"/>
-        <w:numPr>
-          <w:ilvl w:val="0"/>
-          <w:numId w:val="13"/>
-        </w:numPr>
-        <w:spacing w:line="240" w:lineRule="auto"/>
-      </w:pPr>
-      <w:r>
-        <w:rPr>
-          <w:b/>
-          <w:bCs/>
-        </w:rPr>
-        <w:t>(agree to change)</w:t>
-      </w:r>
-    </w:p>
-    <w:p>
-      <w:pPr>
-        <w:pStyle w:val="ListParagraph"/>
-        <w:numPr>
-          <w:ilvl w:val="0"/>
-          <w:numId w:val="2"/>
-        </w:numPr>
-        <w:spacing w:line="240" w:lineRule="auto"/>
-      </w:pPr>
-      <w:r>
-        <w:t>Comment: “Flowcharts are not labeled”</w:t>
-      </w:r>
-    </w:p>
-    <w:p>
-      <w:pPr>
-        <w:pStyle w:val="ListParagraph"/>
-        <w:numPr>
-          <w:ilvl w:val="0"/>
-          <w:numId w:val="13"/>
-        </w:numPr>
-        <w:spacing w:line="240" w:lineRule="auto"/>
-        <w:rPr>
-          <w:b/>
-          <w:bCs/>
-        </w:rPr>
-      </w:pPr>
-      <w:r>
-        <w:rPr>
-          <w:b/>
-          <w:bCs/>
-        </w:rPr>
-        <w:t>(agree to change)</w:t>
-      </w:r>
-    </w:p>
-    <w:p>
-      <w:pPr>
-        <w:pStyle w:val="ListParagraph"/>
-        <w:numPr>
-          <w:ilvl w:val="0"/>
-          <w:numId w:val="2"/>
-        </w:numPr>
-        <w:spacing w:line="240" w:lineRule="auto"/>
-      </w:pPr>
-      <w:r>
-        <w:t>Comment: “</w:t>
-      </w:r>
-      <w:r>
-        <w:t xml:space="preserve">Need to </w:t>
-      </w:r>
-      <w:r>
-        <w:t>label</w:t>
-      </w:r>
-      <w:r>
-        <w:t xml:space="preserve"> the figures and each continuation point by figure and connecting point”</w:t>
-      </w:r>
-    </w:p>
-    <w:p>
-      <w:pPr>
-        <w:pStyle w:val="ListParagraph"/>
-        <w:numPr>
-          <w:ilvl w:val="0"/>
-          <w:numId w:val="13"/>
-        </w:numPr>
-        <w:spacing w:line="240" w:lineRule="auto"/>
-      </w:pPr>
-      <w:r>
-        <w:rPr>
-          <w:b/>
-          <w:bCs/>
-        </w:rPr>
-        <w:t>(agree to change)</w:t>
-      </w:r>
-    </w:p>
-    <w:p>
-      <w:pPr>
-        <w:pStyle w:val="ListParagraph"/>
-        <w:numPr>
-          <w:ilvl w:val="0"/>
-          <w:numId w:val="2"/>
-        </w:numPr>
-        <w:spacing w:line="240" w:lineRule="auto"/>
-      </w:pPr>
-      <w:r>
-        <w:t>Comment: “I believe you need to show how it cycles back too”</w:t>
-      </w:r>
-    </w:p>
-    <w:p>
-      <w:pPr>
-        <w:pStyle w:val="ListParagraph"/>
-        <w:numPr>
-          <w:ilvl w:val="0"/>
-          <w:numId w:val="13"/>
-        </w:numPr>
-        <w:spacing w:line="240" w:lineRule="auto"/>
-      </w:pPr>
-      <w:r>
-        <w:rPr>
-          <w:b/>
-          <w:bCs/>
-        </w:rPr>
-        <w:t>(disagree to change)</w:t>
-      </w:r>
-    </w:p>
-    <w:p>
-      <w:pPr>
-        <w:pStyle w:val="ListParagraph"/>
-        <w:numPr>
-          <w:ilvl w:val="0"/>
-          <w:numId w:val="13"/>
-        </w:numPr>
-        <w:spacing w:line="240" w:lineRule="auto"/>
-      </w:pPr>
-      <w:r>
-        <w:rPr>
-          <w:b/>
-          <w:bCs/>
-        </w:rPr>
-        <w:t xml:space="preserve">Reason: </w:t>
-      </w:r>
-      <w:r>
-        <w:t>After the PC has received the packet from the TNC, it has finished the Receiving process.</w:t>
-      </w:r>
-      <w:r>
-        <w:rPr>
-          <w:b/>
-          <w:bCs/>
-        </w:rPr>
-        <w:t xml:space="preserve"> </w:t>
-      </w:r>
-    </w:p>
-    <w:p>
-      <w:pPr>
-        <w:pStyle w:val="ListParagraph"/>
-        <w:numPr>
-          <w:ilvl w:val="0"/>
-          <w:numId w:val="2"/>
-        </w:numPr>
-        <w:spacing w:line="240" w:lineRule="auto"/>
-      </w:pPr>
-      <w:r>
-        <w:t>Comment: “Where does the process go after it gets here? This flowchart is incomplete”</w:t>
-      </w:r>
-    </w:p>
-    <w:p>
-      <w:pPr>
-        <w:pStyle w:val="ListParagraph"/>
-        <w:numPr>
-          <w:ilvl w:val="0"/>
-          <w:numId w:val="14"/>
-        </w:numPr>
-        <w:spacing w:line="240" w:lineRule="auto"/>
-      </w:pPr>
-      <w:r>
-        <w:rPr>
-          <w:b/>
-          <w:bCs/>
-        </w:rPr>
-        <w:t>(agree to change)</w:t>
-      </w:r>
-    </w:p>
-    <w:p>
-      <w:pPr>
-        <w:pStyle w:val="ListParagraph"/>
-        <w:spacing w:line="240" w:lineRule="auto"/>
-        <w:ind w:left="1080"/>
-      </w:pPr>
-    </w:p>
-    <w:p>
-      <w:pPr>
-        <w:spacing w:line="240" w:lineRule="auto"/>
-        <w:rPr>
-          <w:b/>
-          <w:bCs/>
-        </w:rPr>
-      </w:pPr>
-      <w:r>
-        <w:rPr>
-          <w:b/>
-          <w:bCs/>
-        </w:rPr>
-        <w:t>C.    Packet Formatting Flowchart</w:t>
-      </w:r>
-    </w:p>
-    <w:p>
-      <w:pPr>
-        <w:pStyle w:val="ListParagraph"/>
-        <w:numPr>
-          <w:ilvl w:val="0"/>
-          <w:numId w:val="11"/>
-        </w:numPr>
-        <w:spacing w:line="240" w:lineRule="auto"/>
-      </w:pPr>
-      <w:r>
-        <w:t>Comment: “displays the process”</w:t>
-      </w:r>
-    </w:p>
-    <w:p>
-      <w:pPr>
-        <w:pStyle w:val="ListParagraph"/>
-        <w:numPr>
-          <w:ilvl w:val="0"/>
-          <w:numId w:val="14"/>
-        </w:numPr>
-        <w:spacing w:line="240" w:lineRule="auto"/>
-      </w:pPr>
-      <w:r>
-        <w:rPr>
-          <w:b/>
-          <w:bCs/>
-        </w:rPr>
-        <w:t>(agree to change)</w:t>
-      </w:r>
-    </w:p>
-    <w:p>
-      <w:pPr>
-        <w:pStyle w:val="ListParagraph"/>
-        <w:numPr>
-          <w:ilvl w:val="0"/>
-          <w:numId w:val="14"/>
-        </w:numPr>
-        <w:spacing w:line="240" w:lineRule="auto"/>
-      </w:pPr>
-      <w:r>
-        <w:rPr>
-          <w:b/>
-          <w:bCs/>
-        </w:rPr>
-        <w:lastRenderedPageBreak/>
-        <w:t xml:space="preserve">Location: </w:t>
-      </w:r>
-      <w:r>
-        <w:t>“The following flowchart displays process for formatting a KISS packet into an HDLC packet.”</w:t>
-      </w:r>
-    </w:p>
-    <w:p>
-      <w:pPr>
-        <w:pStyle w:val="ListParagraph"/>
-        <w:spacing w:line="240" w:lineRule="auto"/>
-        <w:ind w:left="1080"/>
-      </w:pPr>
-    </w:p>
-    <w:p>
-      <w:pPr>
-        <w:spacing w:line="240" w:lineRule="auto"/>
-        <w:rPr>
-          <w:b/>
-          <w:bCs/>
-        </w:rPr>
-      </w:pPr>
-      <w:r>
-        <w:rPr>
-          <w:b/>
-          <w:bCs/>
-        </w:rPr>
-        <w:t xml:space="preserve">E.    </w:t>
-      </w:r>
-      <w:r>
-        <w:rPr>
-          <w:b/>
-          <w:bCs/>
-        </w:rPr>
-        <w:t>Wiring Schematics</w:t>
-      </w:r>
-    </w:p>
-    <w:p>
-      <w:pPr>
-        <w:pStyle w:val="ListParagraph"/>
-        <w:numPr>
-          <w:ilvl w:val="0"/>
-          <w:numId w:val="4"/>
-        </w:numPr>
-        <w:spacing w:line="240" w:lineRule="auto"/>
-      </w:pPr>
-      <w:r>
-        <w:t xml:space="preserve">Comment: Please label all interconnections </w:t>
-      </w:r>
-    </w:p>
-    <w:p>
-      <w:pPr>
-        <w:pStyle w:val="ListParagraph"/>
-        <w:numPr>
-          <w:ilvl w:val="0"/>
-          <w:numId w:val="15"/>
-        </w:numPr>
-        <w:spacing w:line="240" w:lineRule="auto"/>
-      </w:pPr>
-      <w:r>
-        <w:rPr>
-          <w:b/>
-          <w:bCs/>
-        </w:rPr>
-        <w:t>(</w:t>
-      </w:r>
-      <w:r>
-        <w:rPr>
-          <w:b/>
-          <w:bCs/>
-        </w:rPr>
-        <w:t>dis</w:t>
-      </w:r>
-      <w:r>
-        <w:rPr>
-          <w:b/>
-          <w:bCs/>
-        </w:rPr>
-        <w:t>agree to change)</w:t>
-      </w:r>
-    </w:p>
-    <w:p>
-      <w:pPr>
-        <w:pStyle w:val="ListParagraph"/>
-        <w:numPr>
-          <w:ilvl w:val="0"/>
-          <w:numId w:val="15"/>
-        </w:numPr>
-        <w:spacing w:line="240" w:lineRule="auto"/>
-      </w:pPr>
-      <w:r>
-        <w:rPr>
-          <w:b/>
-          <w:bCs/>
-        </w:rPr>
-        <w:t xml:space="preserve">Reason: </w:t>
-      </w:r>
-      <w:r>
-        <w:t>A key with what each wire’s color represents in the wiring schematics in Figure D-6.</w:t>
-      </w:r>
-    </w:p>
-    <w:p>
-      <w:pPr>
-        <w:spacing w:line="240" w:lineRule="auto"/>
-      </w:pPr>
-    </w:p>
-    <w:p>
-      <w:pPr>
-        <w:spacing w:line="240" w:lineRule="auto"/>
-        <w:rPr>
-          <w:b/>
-          <w:bCs/>
-        </w:rPr>
-      </w:pPr>
-      <w:r>
-        <w:rPr>
-          <w:b/>
-          <w:bCs/>
-        </w:rPr>
-        <w:t>Presentation</w:t>
-      </w:r>
-    </w:p>
-    <w:p>
-      <w:pPr>
-        <w:pStyle w:val="ListParagraph"/>
-        <w:numPr>
-          <w:ilvl w:val="0"/>
-          <w:numId w:val="16"/>
-        </w:numPr>
-        <w:spacing w:line="240" w:lineRule="auto"/>
-      </w:pPr>
-      <w:r>
-        <w:t>Comment: “You should use more graphics in your presentations”</w:t>
-      </w:r>
-    </w:p>
-    <w:p>
-      <w:pPr>
-        <w:pStyle w:val="ListParagraph"/>
-        <w:numPr>
-          <w:ilvl w:val="0"/>
-          <w:numId w:val="15"/>
-        </w:numPr>
-        <w:spacing w:line="240" w:lineRule="auto"/>
-      </w:pPr>
-      <w:r>
-        <w:rPr>
-          <w:b/>
-          <w:bCs/>
-        </w:rPr>
-        <w:t>(agree to change)</w:t>
-      </w:r>
-    </w:p>
-    <w:p>
-      <w:pPr>
-        <w:pStyle w:val="ListParagraph"/>
-        <w:numPr>
-          <w:ilvl w:val="0"/>
-          <w:numId w:val="16"/>
-        </w:numPr>
-        <w:spacing w:line="240" w:lineRule="auto"/>
-      </w:pPr>
-      <w:r>
-        <w:t>Comment: “It is very important that software designs are validated via flow chart, i.e. not the language, i.e. I want to see your algorithm”</w:t>
-      </w:r>
-    </w:p>
-    <w:p>
-      <w:pPr>
-        <w:pStyle w:val="ListParagraph"/>
-        <w:numPr>
-          <w:ilvl w:val="0"/>
-          <w:numId w:val="15"/>
-        </w:numPr>
-        <w:spacing w:line="240" w:lineRule="auto"/>
-      </w:pPr>
-      <w:r>
-        <w:rPr>
-          <w:b/>
-          <w:bCs/>
-        </w:rPr>
-        <w:t>(agree to change)</w:t>
-      </w:r>
-    </w:p>
-    <w:p>
-      <w:pPr>
-        <w:spacing w:line="240" w:lineRule="auto"/>
-        <w:rPr>
-          <w:b/>
-          <w:bCs/>
-        </w:rPr>
-      </w:pPr>
     </w:p>
     <w:sectPr>
       <w:pgSz w:w="10440" w:h="15120" w:code="7"/>
@@ -3167,7 +3077,7 @@
       </w:pPr>
     </w:pPrDefault>
   </w:docDefaults>
-  <w:latentStyles w:defLockedState="0" w:defUIPriority="99" w:defSemiHidden="0" w:defUnhideWhenUsed="0" w:defQFormat="0" w:count="376">
+  <w:latentStyles w:defLockedState="0" w:defUIPriority="99" w:defSemiHidden="0" w:defUnhideWhenUsed="0" w:defQFormat="0" w:count="377">
     <w:lsdException w:name="Normal" w:uiPriority="0" w:qFormat="1"/>
     <w:lsdException w:name="heading 1" w:uiPriority="9" w:qFormat="1"/>
     <w:lsdException w:name="heading 2" w:semiHidden="1" w:uiPriority="9" w:unhideWhenUsed="1" w:qFormat="1"/>
@@ -3273,7 +3183,6 @@
     <w:lsdException w:name="HTML Sample" w:semiHidden="1" w:unhideWhenUsed="1"/>
     <w:lsdException w:name="HTML Typewriter" w:semiHidden="1" w:unhideWhenUsed="1"/>
     <w:lsdException w:name="HTML Variable" w:semiHidden="1" w:unhideWhenUsed="1"/>
-    <w:lsdException w:name="Normal Table" w:semiHidden="1" w:unhideWhenUsed="1"/>
     <w:lsdException w:name="annotation subject" w:semiHidden="1" w:unhideWhenUsed="1"/>
     <w:lsdException w:name="No List" w:semiHidden="1" w:unhideWhenUsed="1"/>
     <w:lsdException w:name="Outline List 1" w:semiHidden="1" w:unhideWhenUsed="1"/>
@@ -3320,10 +3229,8 @@
     <w:lsdException w:name="Table Subtle 2" w:semiHidden="1" w:unhideWhenUsed="1"/>
     <w:lsdException w:name="Table Web 1" w:semiHidden="1" w:unhideWhenUsed="1"/>
     <w:lsdException w:name="Table Web 2" w:semiHidden="1" w:unhideWhenUsed="1"/>
-    <w:lsdException w:name="Table Web 3" w:semiHidden="1" w:unhideWhenUsed="1"/>
     <w:lsdException w:name="Balloon Text" w:semiHidden="1" w:unhideWhenUsed="1"/>
     <w:lsdException w:name="Table Grid" w:uiPriority="39"/>
-    <w:lsdException w:name="Table Theme" w:semiHidden="1" w:unhideWhenUsed="1"/>
     <w:lsdException w:name="Placeholder Text" w:semiHidden="1"/>
     <w:lsdException w:name="No Spacing" w:uiPriority="1" w:qFormat="1"/>
     <w:lsdException w:name="Light Shading" w:uiPriority="60"/>
@@ -3544,6 +3451,7 @@
     <w:lsdException w:name="Hashtag" w:semiHidden="1" w:unhideWhenUsed="1"/>
     <w:lsdException w:name="Unresolved Mention" w:semiHidden="1" w:unhideWhenUsed="1"/>
     <w:lsdException w:name="Smart Link" w:semiHidden="1" w:unhideWhenUsed="1"/>
+    <w:lsdException w:name="Smart Link Error" w:semiHidden="1" w:unhideWhenUsed="1"/>
   </w:latentStyles>
   <w:style w:type="paragraph" w:default="1" w:styleId="Normal">
     <w:name w:val="Normal"/>

</xml_diff>